<commit_message>
Proging voor een samewerkings contract
Lees hem maar door!
</commit_message>
<xml_diff>
--- a/documentatie/documentatie/afspraken/samenwerkingscontract_Groep_14_V2 (Hersteld).docx
+++ b/documentatie/documentatie/afspraken/samenwerkingscontract_Groep_14_V2 (Hersteld).docx
@@ -124,16 +124,8 @@
               <w:rPr>
                 <w:lang w:val="nl-NL"/>
               </w:rPr>
-              <w:t xml:space="preserve"> </w:t>
-            </w:r>
-            <w:proofErr w:type="spellStart"/>
-            <w:r>
-              <w:rPr>
-                <w:lang w:val="nl-NL"/>
-              </w:rPr>
-              <w:t>Fifa</w:t>
-            </w:r>
-            <w:proofErr w:type="spellEnd"/>
+              <w:t xml:space="preserve"> Fifa</w:t>
+            </w:r>
           </w:p>
         </w:tc>
       </w:tr>
@@ -373,25 +365,7 @@
                 <w:sz w:val="28"/>
                 <w:szCs w:val="28"/>
               </w:rPr>
-              <w:t xml:space="preserve">van te </w:t>
-            </w:r>
-            <w:proofErr w:type="spellStart"/>
-            <w:r>
-              <w:rPr>
-                <w:rFonts w:ascii="Arial" w:hAnsi="Arial"/>
-                <w:sz w:val="28"/>
-                <w:szCs w:val="28"/>
-              </w:rPr>
-              <w:t>vooren</w:t>
-            </w:r>
-            <w:proofErr w:type="spellEnd"/>
-            <w:r>
-              <w:rPr>
-                <w:rFonts w:ascii="Arial" w:hAnsi="Arial"/>
-                <w:sz w:val="28"/>
-                <w:szCs w:val="28"/>
-              </w:rPr>
-              <w:t xml:space="preserve"> </w:t>
+              <w:t xml:space="preserve">van te vooren </w:t>
             </w:r>
             <w:r>
               <w:rPr>
@@ -835,23 +809,7 @@
                 <w:rFonts w:ascii="Arial" w:hAnsi="Arial"/>
                 <w:sz w:val="28"/>
               </w:rPr>
-              <w:t xml:space="preserve">ia </w:t>
-            </w:r>
-            <w:proofErr w:type="spellStart"/>
-            <w:r>
-              <w:rPr>
-                <w:rFonts w:ascii="Arial" w:hAnsi="Arial"/>
-                <w:sz w:val="28"/>
-              </w:rPr>
-              <w:t>whatsapp</w:t>
-            </w:r>
-            <w:proofErr w:type="spellEnd"/>
-            <w:r>
-              <w:rPr>
-                <w:rFonts w:ascii="Arial" w:hAnsi="Arial"/>
-                <w:sz w:val="28"/>
-              </w:rPr>
-              <w:t xml:space="preserve"> is iedereen bereikbaar van 8 uur s’ ochtends tot 10 uur s’ avonds. In het weekend</w:t>
+              <w:t>ia whatsapp is iedereen bereikbaar van 8 uur s’ ochtends tot 10 uur s’ avonds. In het weekend</w:t>
             </w:r>
             <w:r>
               <w:rPr>
@@ -1132,14 +1090,12 @@
               </w:rPr>
               <w:t xml:space="preserve"> </w:t>
             </w:r>
-            <w:proofErr w:type="spellStart"/>
             <w:r>
               <w:rPr>
                 <w:lang w:val="nl-NL"/>
               </w:rPr>
               <w:t>Fifa</w:t>
             </w:r>
-            <w:proofErr w:type="spellEnd"/>
           </w:p>
         </w:tc>
       </w:tr>
@@ -1220,16 +1176,32 @@
               <w:lastRenderedPageBreak/>
               <w:t xml:space="preserve">Notulist: Mike </w:t>
             </w:r>
-            <w:proofErr w:type="spellStart"/>
-            <w:r>
-              <w:rPr>
-                <w:rFonts w:ascii="Arial" w:hAnsi="Arial"/>
-                <w:b/>
-                <w:sz w:val="32"/>
-              </w:rPr>
-              <w:t>steinhooff</w:t>
-            </w:r>
-            <w:proofErr w:type="spellEnd"/>
+            <w:r>
+              <w:rPr>
+                <w:rFonts w:ascii="Arial" w:hAnsi="Arial"/>
+                <w:b/>
+                <w:sz w:val="32"/>
+              </w:rPr>
+              <w:t>S</w:t>
+            </w:r>
+            <w:bookmarkStart w:id="4" w:name="_GoBack"/>
+            <w:bookmarkEnd w:id="4"/>
+            <w:r>
+              <w:rPr>
+                <w:rFonts w:ascii="Arial" w:hAnsi="Arial"/>
+                <w:b/>
+                <w:sz w:val="32"/>
+              </w:rPr>
+              <w:t>teinho</w:t>
+            </w:r>
+            <w:r>
+              <w:rPr>
+                <w:rFonts w:ascii="Arial" w:hAnsi="Arial"/>
+                <w:b/>
+                <w:sz w:val="32"/>
+              </w:rPr>
+              <w:t>ff</w:t>
+            </w:r>
           </w:p>
           <w:p>
             <w:pPr>
@@ -1351,12 +1323,14 @@
             <w:pPr>
               <w:rPr>
                 <w:rFonts w:ascii="Arial" w:hAnsi="Arial"/>
-                <w:sz w:val="32"/>
-              </w:rPr>
-            </w:pPr>
-            <w:r>
-              <w:rPr>
-                <w:rFonts w:ascii="Arial" w:hAnsi="Arial"/>
+                <w:b/>
+                <w:sz w:val="32"/>
+              </w:rPr>
+            </w:pPr>
+            <w:r>
+              <w:rPr>
+                <w:rFonts w:ascii="Arial" w:hAnsi="Arial"/>
+                <w:b/>
                 <w:sz w:val="32"/>
               </w:rPr>
               <w:t>Naam leerling1</w:t>
@@ -1372,6 +1346,7 @@
             <w:r>
               <w:rPr>
                 <w:rFonts w:ascii="Arial" w:hAnsi="Arial"/>
+                <w:b/>
                 <w:sz w:val="32"/>
               </w:rPr>
               <w:t>Roel Mast</w:t>
@@ -1387,12 +1362,14 @@
             <w:pPr>
               <w:rPr>
                 <w:rFonts w:ascii="Arial" w:hAnsi="Arial"/>
-                <w:sz w:val="32"/>
-              </w:rPr>
-            </w:pPr>
-            <w:r>
-              <w:rPr>
-                <w:rFonts w:ascii="Arial" w:hAnsi="Arial"/>
+                <w:b/>
+                <w:sz w:val="32"/>
+              </w:rPr>
+            </w:pPr>
+            <w:r>
+              <w:rPr>
+                <w:rFonts w:ascii="Arial" w:hAnsi="Arial"/>
+                <w:b/>
                 <w:sz w:val="32"/>
               </w:rPr>
               <w:t>School email adres</w:t>
@@ -1650,18 +1627,16 @@
                 <w:b/>
                 <w:sz w:val="32"/>
               </w:rPr>
-              <w:t xml:space="preserve">Gino </w:t>
-            </w:r>
-            <w:proofErr w:type="spellStart"/>
-            <w:r>
-              <w:rPr>
-                <w:rFonts w:ascii="Arial" w:hAnsi="Arial"/>
-                <w:b/>
-                <w:sz w:val="32"/>
-              </w:rPr>
-              <w:t>soffers</w:t>
-            </w:r>
-            <w:proofErr w:type="spellEnd"/>
+              <w:t>Gino S</w:t>
+            </w:r>
+            <w:r>
+              <w:rPr>
+                <w:rFonts w:ascii="Arial" w:hAnsi="Arial"/>
+                <w:b/>
+                <w:sz w:val="32"/>
+              </w:rPr>
+              <w:t>offers</w:t>
+            </w:r>
           </w:p>
         </w:tc>
         <w:tc>
@@ -1954,18 +1929,24 @@
                 <w:b/>
                 <w:sz w:val="32"/>
               </w:rPr>
-              <w:t xml:space="preserve">Mike </w:t>
-            </w:r>
-            <w:proofErr w:type="spellStart"/>
-            <w:r>
-              <w:rPr>
-                <w:rFonts w:ascii="Arial" w:hAnsi="Arial"/>
-                <w:b/>
-                <w:sz w:val="32"/>
-              </w:rPr>
-              <w:t>steinhooff</w:t>
-            </w:r>
-            <w:proofErr w:type="spellEnd"/>
+              <w:t>Mike S</w:t>
+            </w:r>
+            <w:r>
+              <w:rPr>
+                <w:rFonts w:ascii="Arial" w:hAnsi="Arial"/>
+                <w:b/>
+                <w:sz w:val="32"/>
+              </w:rPr>
+              <w:t>teinh</w:t>
+            </w:r>
+            <w:r>
+              <w:rPr>
+                <w:rFonts w:ascii="Arial" w:hAnsi="Arial"/>
+                <w:b/>
+                <w:sz w:val="32"/>
+              </w:rPr>
+              <w:t>off</w:t>
+            </w:r>
           </w:p>
         </w:tc>
         <w:tc>
@@ -2168,36 +2149,21 @@
           </w:p>
         </w:tc>
       </w:tr>
-    </w:tbl>
-    <w:p/>
-    <w:tbl>
-      <w:tblPr>
-        <w:tblW w:w="9648" w:type="dxa"/>
-        <w:tblInd w:w="-5" w:type="dxa"/>
-        <w:tblBorders>
-          <w:top w:val="single" w:sz="4" w:space="0" w:color="auto"/>
-          <w:left w:val="single" w:sz="4" w:space="0" w:color="auto"/>
-          <w:bottom w:val="single" w:sz="4" w:space="0" w:color="auto"/>
-          <w:right w:val="single" w:sz="4" w:space="0" w:color="auto"/>
-          <w:insideH w:val="single" w:sz="4" w:space="0" w:color="auto"/>
-          <w:insideV w:val="single" w:sz="4" w:space="0" w:color="auto"/>
-        </w:tblBorders>
-        <w:tblLayout w:type="fixed"/>
-        <w:tblLook w:val="01E0" w:firstRow="1" w:lastRow="1" w:firstColumn="1" w:lastColumn="1" w:noHBand="0" w:noVBand="0"/>
-      </w:tblPr>
-      <w:tblGrid>
-        <w:gridCol w:w="798"/>
-        <w:gridCol w:w="3317"/>
-        <w:gridCol w:w="5533"/>
-      </w:tblGrid>
       <w:tr>
         <w:trPr>
-          <w:trHeight w:val="567"/>
+          <w:gridAfter w:val="1"/>
+          <w:wAfter w:w="14" w:type="dxa"/>
+          <w:trHeight w:val="683"/>
         </w:trPr>
         <w:tc>
           <w:tcPr>
             <w:tcW w:w="797" w:type="dxa"/>
             <w:vMerge w:val="restart"/>
+            <w:tcBorders>
+              <w:top w:val="single" w:sz="4" w:space="0" w:color="auto"/>
+              <w:left w:val="single" w:sz="4" w:space="0" w:color="auto"/>
+              <w:right w:val="single" w:sz="4" w:space="0" w:color="auto"/>
+            </w:tcBorders>
           </w:tcPr>
           <w:p>
             <w:pPr>
@@ -2236,8 +2202,13 @@
         </w:tc>
         <w:tc>
           <w:tcPr>
-            <w:tcW w:w="3312" w:type="dxa"/>
+            <w:tcW w:w="3310" w:type="dxa"/>
             <w:vMerge w:val="restart"/>
+            <w:tcBorders>
+              <w:top w:val="single" w:sz="4" w:space="0" w:color="auto"/>
+              <w:left w:val="single" w:sz="4" w:space="0" w:color="auto"/>
+              <w:right w:val="single" w:sz="4" w:space="0" w:color="auto"/>
+            </w:tcBorders>
           </w:tcPr>
           <w:p>
             <w:pPr>
@@ -2260,41 +2231,29 @@
             <w:pPr>
               <w:rPr>
                 <w:rFonts w:ascii="Arial" w:hAnsi="Arial"/>
-                <w:b/>
-                <w:sz w:val="32"/>
-              </w:rPr>
-            </w:pPr>
-            <w:proofErr w:type="spellStart"/>
-            <w:r>
-              <w:rPr>
-                <w:rFonts w:ascii="Arial" w:hAnsi="Arial"/>
-                <w:b/>
-                <w:sz w:val="32"/>
-              </w:rPr>
-              <w:t>J.p</w:t>
-            </w:r>
-            <w:proofErr w:type="spellEnd"/>
-            <w:r>
-              <w:rPr>
-                <w:rFonts w:ascii="Arial" w:hAnsi="Arial"/>
-                <w:b/>
-                <w:sz w:val="32"/>
-              </w:rPr>
-              <w:t xml:space="preserve"> </w:t>
-            </w:r>
-            <w:r>
-              <w:rPr>
-                <w:rFonts w:ascii="Arial" w:hAnsi="Arial"/>
-                <w:b/>
-                <w:sz w:val="32"/>
-              </w:rPr>
-              <w:t>Slimmen</w:t>
-            </w:r>
-          </w:p>
-        </w:tc>
-        <w:tc>
-          <w:tcPr>
-            <w:tcW w:w="5525" w:type="dxa"/>
+                <w:sz w:val="32"/>
+              </w:rPr>
+            </w:pPr>
+            <w:r>
+              <w:rPr>
+                <w:rFonts w:ascii="Arial" w:hAnsi="Arial"/>
+                <w:b/>
+                <w:sz w:val="32"/>
+              </w:rPr>
+              <w:t>JP Slimmen</w:t>
+            </w:r>
+          </w:p>
+        </w:tc>
+        <w:tc>
+          <w:tcPr>
+            <w:tcW w:w="5527" w:type="dxa"/>
+            <w:gridSpan w:val="2"/>
+            <w:tcBorders>
+              <w:top w:val="single" w:sz="4" w:space="0" w:color="auto"/>
+              <w:left w:val="single" w:sz="4" w:space="0" w:color="auto"/>
+              <w:bottom w:val="single" w:sz="4" w:space="0" w:color="auto"/>
+              <w:right w:val="single" w:sz="4" w:space="0" w:color="auto"/>
+            </w:tcBorders>
           </w:tcPr>
           <w:p>
             <w:pPr>
@@ -2317,114 +2276,132 @@
       </w:tr>
       <w:tr>
         <w:trPr>
-          <w:trHeight w:val="567"/>
+          <w:gridAfter w:val="1"/>
+          <w:wAfter w:w="14" w:type="dxa"/>
+          <w:trHeight w:val="683"/>
         </w:trPr>
         <w:tc>
           <w:tcPr>
             <w:tcW w:w="797" w:type="dxa"/>
             <w:vMerge/>
-          </w:tcPr>
-          <w:p>
-            <w:pPr>
-              <w:rPr>
-                <w:rFonts w:ascii="Arial" w:hAnsi="Arial"/>
-                <w:b/>
-                <w:sz w:val="32"/>
-              </w:rPr>
-            </w:pPr>
-          </w:p>
-        </w:tc>
-        <w:tc>
-          <w:tcPr>
-            <w:tcW w:w="3312" w:type="dxa"/>
+            <w:tcBorders>
+              <w:left w:val="single" w:sz="4" w:space="0" w:color="auto"/>
+              <w:right w:val="single" w:sz="4" w:space="0" w:color="auto"/>
+            </w:tcBorders>
+          </w:tcPr>
+          <w:p>
+            <w:pPr>
+              <w:rPr>
+                <w:rFonts w:ascii="Arial" w:hAnsi="Arial"/>
+                <w:b/>
+                <w:sz w:val="32"/>
+              </w:rPr>
+            </w:pPr>
+          </w:p>
+        </w:tc>
+        <w:tc>
+          <w:tcPr>
+            <w:tcW w:w="3310" w:type="dxa"/>
             <w:vMerge/>
-          </w:tcPr>
-          <w:p>
-            <w:pPr>
-              <w:rPr>
-                <w:rFonts w:ascii="Arial" w:hAnsi="Arial"/>
-                <w:b/>
-                <w:sz w:val="32"/>
-              </w:rPr>
-            </w:pPr>
-          </w:p>
-        </w:tc>
-        <w:tc>
-          <w:tcPr>
-            <w:tcW w:w="5525" w:type="dxa"/>
-          </w:tcPr>
-          <w:p>
-            <w:pPr>
-              <w:rPr>
-                <w:rFonts w:ascii="Arial" w:hAnsi="Arial"/>
-                <w:b/>
-                <w:sz w:val="32"/>
-              </w:rPr>
-            </w:pPr>
-            <w:r>
-              <w:rPr>
-                <w:rFonts w:ascii="Arial" w:hAnsi="Arial"/>
-                <w:b/>
-                <w:sz w:val="32"/>
-              </w:rPr>
-              <w:t>D</w:t>
-            </w:r>
-            <w:r>
-              <w:rPr>
-                <w:rFonts w:ascii="Arial" w:hAnsi="Arial"/>
-                <w:b/>
-                <w:sz w:val="32"/>
-              </w:rPr>
-              <w:t>210612</w:t>
-            </w:r>
-            <w:r>
-              <w:rPr>
-                <w:rFonts w:ascii="Arial" w:hAnsi="Arial"/>
-                <w:b/>
-                <w:sz w:val="32"/>
-              </w:rPr>
-              <w:t>@edu.rocwb.nl</w:t>
+            <w:tcBorders>
+              <w:left w:val="single" w:sz="4" w:space="0" w:color="auto"/>
+              <w:right w:val="single" w:sz="4" w:space="0" w:color="auto"/>
+            </w:tcBorders>
+          </w:tcPr>
+          <w:p>
+            <w:pPr>
+              <w:rPr>
+                <w:rFonts w:ascii="Arial" w:hAnsi="Arial"/>
+                <w:sz w:val="32"/>
+              </w:rPr>
+            </w:pPr>
+          </w:p>
+        </w:tc>
+        <w:tc>
+          <w:tcPr>
+            <w:tcW w:w="5527" w:type="dxa"/>
+            <w:gridSpan w:val="2"/>
+            <w:tcBorders>
+              <w:top w:val="single" w:sz="4" w:space="0" w:color="auto"/>
+              <w:left w:val="single" w:sz="4" w:space="0" w:color="auto"/>
+              <w:bottom w:val="single" w:sz="4" w:space="0" w:color="auto"/>
+              <w:right w:val="single" w:sz="4" w:space="0" w:color="auto"/>
+            </w:tcBorders>
+          </w:tcPr>
+          <w:p>
+            <w:pPr>
+              <w:rPr>
+                <w:rFonts w:ascii="Arial" w:hAnsi="Arial"/>
+                <w:b/>
+                <w:sz w:val="32"/>
+              </w:rPr>
+            </w:pPr>
+            <w:r>
+              <w:rPr>
+                <w:rFonts w:ascii="Arial" w:hAnsi="Arial"/>
+                <w:b/>
+                <w:sz w:val="32"/>
+              </w:rPr>
+              <w:t>D210612@edu.rocwb.nl</w:t>
             </w:r>
           </w:p>
         </w:tc>
       </w:tr>
       <w:tr>
         <w:trPr>
+          <w:gridAfter w:val="1"/>
+          <w:wAfter w:w="14" w:type="dxa"/>
           <w:trHeight w:val="683"/>
         </w:trPr>
         <w:tc>
           <w:tcPr>
             <w:tcW w:w="797" w:type="dxa"/>
             <w:vMerge/>
-          </w:tcPr>
-          <w:p>
-            <w:pPr>
-              <w:rPr>
-                <w:rFonts w:ascii="Arial" w:hAnsi="Arial"/>
-                <w:b/>
-                <w:sz w:val="32"/>
-              </w:rPr>
-            </w:pPr>
-          </w:p>
-        </w:tc>
-        <w:tc>
-          <w:tcPr>
-            <w:tcW w:w="3312" w:type="dxa"/>
+            <w:tcBorders>
+              <w:left w:val="single" w:sz="4" w:space="0" w:color="auto"/>
+              <w:bottom w:val="single" w:sz="4" w:space="0" w:color="auto"/>
+              <w:right w:val="single" w:sz="4" w:space="0" w:color="auto"/>
+            </w:tcBorders>
+          </w:tcPr>
+          <w:p>
+            <w:pPr>
+              <w:rPr>
+                <w:rFonts w:ascii="Arial" w:hAnsi="Arial"/>
+                <w:b/>
+                <w:sz w:val="32"/>
+              </w:rPr>
+            </w:pPr>
+          </w:p>
+        </w:tc>
+        <w:tc>
+          <w:tcPr>
+            <w:tcW w:w="3310" w:type="dxa"/>
             <w:vMerge/>
-          </w:tcPr>
-          <w:p>
-            <w:pPr>
-              <w:rPr>
-                <w:rFonts w:ascii="Arial" w:hAnsi="Arial"/>
-                <w:b/>
-                <w:sz w:val="32"/>
-              </w:rPr>
-            </w:pPr>
-          </w:p>
-        </w:tc>
-        <w:tc>
-          <w:tcPr>
-            <w:tcW w:w="5525" w:type="dxa"/>
+            <w:tcBorders>
+              <w:left w:val="single" w:sz="4" w:space="0" w:color="auto"/>
+              <w:bottom w:val="single" w:sz="4" w:space="0" w:color="auto"/>
+              <w:right w:val="single" w:sz="4" w:space="0" w:color="auto"/>
+            </w:tcBorders>
+          </w:tcPr>
+          <w:p>
+            <w:pPr>
+              <w:rPr>
+                <w:rFonts w:ascii="Arial" w:hAnsi="Arial"/>
+                <w:sz w:val="32"/>
+              </w:rPr>
+            </w:pPr>
+          </w:p>
+        </w:tc>
+        <w:tc>
+          <w:tcPr>
+            <w:tcW w:w="5527" w:type="dxa"/>
+            <w:gridSpan w:val="2"/>
+            <w:tcBorders>
+              <w:top w:val="single" w:sz="4" w:space="0" w:color="auto"/>
+              <w:left w:val="single" w:sz="4" w:space="0" w:color="auto"/>
+              <w:bottom w:val="single" w:sz="4" w:space="0" w:color="auto"/>
+              <w:right w:val="single" w:sz="4" w:space="0" w:color="auto"/>
+            </w:tcBorders>
           </w:tcPr>
           <w:p>
             <w:pPr>
@@ -2447,25 +2424,39 @@
       </w:tr>
       <w:tr>
         <w:trPr>
+          <w:gridAfter w:val="1"/>
+          <w:wAfter w:w="14" w:type="dxa"/>
           <w:trHeight w:val="683"/>
         </w:trPr>
         <w:tc>
           <w:tcPr>
             <w:tcW w:w="797" w:type="dxa"/>
-          </w:tcPr>
-          <w:p>
-            <w:pPr>
-              <w:rPr>
-                <w:rFonts w:ascii="Arial" w:hAnsi="Arial"/>
-                <w:b/>
-                <w:sz w:val="32"/>
-              </w:rPr>
-            </w:pPr>
-          </w:p>
-        </w:tc>
-        <w:tc>
-          <w:tcPr>
-            <w:tcW w:w="3312" w:type="dxa"/>
+            <w:tcBorders>
+              <w:top w:val="single" w:sz="4" w:space="0" w:color="auto"/>
+              <w:left w:val="single" w:sz="4" w:space="0" w:color="auto"/>
+              <w:bottom w:val="single" w:sz="4" w:space="0" w:color="auto"/>
+              <w:right w:val="single" w:sz="4" w:space="0" w:color="auto"/>
+            </w:tcBorders>
+          </w:tcPr>
+          <w:p>
+            <w:pPr>
+              <w:rPr>
+                <w:rFonts w:ascii="Arial" w:hAnsi="Arial"/>
+                <w:b/>
+                <w:sz w:val="32"/>
+              </w:rPr>
+            </w:pPr>
+          </w:p>
+        </w:tc>
+        <w:tc>
+          <w:tcPr>
+            <w:tcW w:w="3310" w:type="dxa"/>
+            <w:tcBorders>
+              <w:top w:val="single" w:sz="4" w:space="0" w:color="auto"/>
+              <w:left w:val="single" w:sz="4" w:space="0" w:color="auto"/>
+              <w:bottom w:val="single" w:sz="4" w:space="0" w:color="auto"/>
+              <w:right w:val="single" w:sz="4" w:space="0" w:color="auto"/>
+            </w:tcBorders>
           </w:tcPr>
           <w:p>
             <w:pPr>
@@ -2481,13 +2472,18 @@
               </w:rPr>
               <w:t>Handtekening</w:t>
             </w:r>
-            <w:bookmarkStart w:id="4" w:name="_GoBack"/>
-            <w:bookmarkEnd w:id="4"/>
-          </w:p>
-        </w:tc>
-        <w:tc>
-          <w:tcPr>
-            <w:tcW w:w="5525" w:type="dxa"/>
+          </w:p>
+        </w:tc>
+        <w:tc>
+          <w:tcPr>
+            <w:tcW w:w="5527" w:type="dxa"/>
+            <w:gridSpan w:val="2"/>
+            <w:tcBorders>
+              <w:top w:val="single" w:sz="4" w:space="0" w:color="auto"/>
+              <w:left w:val="single" w:sz="4" w:space="0" w:color="auto"/>
+              <w:bottom w:val="single" w:sz="4" w:space="0" w:color="auto"/>
+              <w:right w:val="single" w:sz="4" w:space="0" w:color="auto"/>
+            </w:tcBorders>
           </w:tcPr>
           <w:p>
             <w:pPr>
@@ -2501,6 +2497,7 @@
         </w:tc>
       </w:tr>
     </w:tbl>
+    <w:p/>
     <w:p/>
     <w:p/>
     <w:sectPr>

</xml_diff>